<commit_message>
Ajout de la conclusion et de l'échéancier au cahier des charges
</commit_message>
<xml_diff>
--- a/Documentation/Cahier des charges.docx
+++ b/Documentation/Cahier des charges.docx
@@ -15,17 +15,8 @@
           <w:sz w:val="28"/>
           <w:szCs w:val="28"/>
         </w:rPr>
-        <w:t xml:space="preserve">Projet de développement d'une application et </w:t>
-      </w:r>
-      <w:proofErr w:type="spellStart"/>
-      <w:r>
-        <w:rPr>
-          <w:sz w:val="28"/>
-          <w:szCs w:val="28"/>
-        </w:rPr>
-        <w:t>asp</w:t>
-      </w:r>
-      <w:proofErr w:type="spellEnd"/>
+        <w:t>Projet de développement d'une application et asp</w:t>
+      </w:r>
       <w:r>
         <w:rPr>
           <w:sz w:val="28"/>
@@ -317,17 +308,8 @@
           <w:sz w:val="24"/>
           <w:szCs w:val="24"/>
         </w:rPr>
-        <w:t xml:space="preserve">Dans le cadre du cours Projet de développement d'une application et </w:t>
-      </w:r>
-      <w:proofErr w:type="spellStart"/>
-      <w:r>
-        <w:rPr>
-          <w:sz w:val="24"/>
-          <w:szCs w:val="24"/>
-        </w:rPr>
-        <w:t>asp</w:t>
-      </w:r>
-      <w:proofErr w:type="spellEnd"/>
+        <w:t>Dans le cadre du cours Projet de développement d'une application et asp</w:t>
+      </w:r>
       <w:r>
         <w:rPr>
           <w:sz w:val="24"/>
@@ -1053,6 +1035,397 @@
         <w:br/>
       </w:r>
     </w:p>
+    <w:tbl>
+      <w:tblPr>
+        <w:tblStyle w:val="Tableausimple3"/>
+        <w:tblW w:w="0" w:type="auto"/>
+        <w:tblLook w:val="04A0" w:firstRow="1" w:lastRow="0" w:firstColumn="1" w:lastColumn="0" w:noHBand="0" w:noVBand="1"/>
+      </w:tblPr>
+      <w:tblGrid>
+        <w:gridCol w:w="2876"/>
+        <w:gridCol w:w="3787"/>
+      </w:tblGrid>
+      <w:tr>
+        <w:trPr>
+          <w:cnfStyle w:val="100000000000" w:firstRow="1" w:lastRow="0" w:firstColumn="0" w:lastColumn="0" w:oddVBand="0" w:evenVBand="0" w:oddHBand="0" w:evenHBand="0" w:firstRowFirstColumn="0" w:firstRowLastColumn="0" w:lastRowFirstColumn="0" w:lastRowLastColumn="0"/>
+        </w:trPr>
+        <w:tc>
+          <w:tcPr>
+            <w:cnfStyle w:val="001000000100" w:firstRow="0" w:lastRow="0" w:firstColumn="1" w:lastColumn="0" w:oddVBand="0" w:evenVBand="0" w:oddHBand="0" w:evenHBand="0" w:firstRowFirstColumn="1" w:firstRowLastColumn="0" w:lastRowFirstColumn="0" w:lastRowLastColumn="0"/>
+            <w:tcW w:w="2876" w:type="dxa"/>
+          </w:tcPr>
+          <w:p>
+            <w:pPr>
+              <w:rPr>
+                <w:sz w:val="24"/>
+                <w:szCs w:val="24"/>
+              </w:rPr>
+            </w:pPr>
+            <w:r>
+              <w:rPr>
+                <w:sz w:val="24"/>
+                <w:szCs w:val="24"/>
+              </w:rPr>
+              <w:t>Semaine</w:t>
+            </w:r>
+          </w:p>
+        </w:tc>
+        <w:tc>
+          <w:tcPr>
+            <w:tcW w:w="3787" w:type="dxa"/>
+          </w:tcPr>
+          <w:p>
+            <w:pPr>
+              <w:cnfStyle w:val="100000000000" w:firstRow="1" w:lastRow="0" w:firstColumn="0" w:lastColumn="0" w:oddVBand="0" w:evenVBand="0" w:oddHBand="0" w:evenHBand="0" w:firstRowFirstColumn="0" w:firstRowLastColumn="0" w:lastRowFirstColumn="0" w:lastRowLastColumn="0"/>
+              <w:rPr>
+                <w:sz w:val="24"/>
+                <w:szCs w:val="24"/>
+              </w:rPr>
+            </w:pPr>
+            <w:r>
+              <w:rPr>
+                <w:sz w:val="24"/>
+                <w:szCs w:val="24"/>
+              </w:rPr>
+              <w:t>Contenu</w:t>
+            </w:r>
+          </w:p>
+        </w:tc>
+      </w:tr>
+      <w:tr>
+        <w:trPr>
+          <w:cnfStyle w:val="000000100000" w:firstRow="0" w:lastRow="0" w:firstColumn="0" w:lastColumn="0" w:oddVBand="0" w:evenVBand="0" w:oddHBand="1" w:evenHBand="0" w:firstRowFirstColumn="0" w:firstRowLastColumn="0" w:lastRowFirstColumn="0" w:lastRowLastColumn="0"/>
+        </w:trPr>
+        <w:tc>
+          <w:tcPr>
+            <w:cnfStyle w:val="001000000000" w:firstRow="0" w:lastRow="0" w:firstColumn="1" w:lastColumn="0" w:oddVBand="0" w:evenVBand="0" w:oddHBand="0" w:evenHBand="0" w:firstRowFirstColumn="0" w:firstRowLastColumn="0" w:lastRowFirstColumn="0" w:lastRowLastColumn="0"/>
+            <w:tcW w:w="2876" w:type="dxa"/>
+          </w:tcPr>
+          <w:p>
+            <w:pPr>
+              <w:rPr>
+                <w:sz w:val="24"/>
+                <w:szCs w:val="24"/>
+              </w:rPr>
+            </w:pPr>
+            <w:r>
+              <w:rPr>
+                <w:sz w:val="24"/>
+                <w:szCs w:val="24"/>
+              </w:rPr>
+              <w:t>1</w:t>
+            </w:r>
+          </w:p>
+        </w:tc>
+        <w:tc>
+          <w:tcPr>
+            <w:tcW w:w="3787" w:type="dxa"/>
+          </w:tcPr>
+          <w:p>
+            <w:pPr>
+              <w:cnfStyle w:val="000000100000" w:firstRow="0" w:lastRow="0" w:firstColumn="0" w:lastColumn="0" w:oddVBand="0" w:evenVBand="0" w:oddHBand="1" w:evenHBand="0" w:firstRowFirstColumn="0" w:firstRowLastColumn="0" w:lastRowFirstColumn="0" w:lastRowLastColumn="0"/>
+              <w:rPr>
+                <w:sz w:val="24"/>
+                <w:szCs w:val="24"/>
+              </w:rPr>
+            </w:pPr>
+            <w:r>
+              <w:rPr>
+                <w:sz w:val="24"/>
+                <w:szCs w:val="24"/>
+              </w:rPr>
+              <w:t>Rencontre du client</w:t>
+            </w:r>
+          </w:p>
+          <w:p>
+            <w:pPr>
+              <w:cnfStyle w:val="000000100000" w:firstRow="0" w:lastRow="0" w:firstColumn="0" w:lastColumn="0" w:oddVBand="0" w:evenVBand="0" w:oddHBand="1" w:evenHBand="0" w:firstRowFirstColumn="0" w:firstRowLastColumn="0" w:lastRowFirstColumn="0" w:lastRowLastColumn="0"/>
+              <w:rPr>
+                <w:sz w:val="24"/>
+                <w:szCs w:val="24"/>
+              </w:rPr>
+            </w:pPr>
+            <w:r>
+              <w:rPr>
+                <w:sz w:val="24"/>
+                <w:szCs w:val="24"/>
+              </w:rPr>
+              <w:t>Analyse du projet</w:t>
+            </w:r>
+          </w:p>
+        </w:tc>
+      </w:tr>
+      <w:tr>
+        <w:tc>
+          <w:tcPr>
+            <w:cnfStyle w:val="001000000000" w:firstRow="0" w:lastRow="0" w:firstColumn="1" w:lastColumn="0" w:oddVBand="0" w:evenVBand="0" w:oddHBand="0" w:evenHBand="0" w:firstRowFirstColumn="0" w:firstRowLastColumn="0" w:lastRowFirstColumn="0" w:lastRowLastColumn="0"/>
+            <w:tcW w:w="2876" w:type="dxa"/>
+          </w:tcPr>
+          <w:p>
+            <w:pPr>
+              <w:rPr>
+                <w:sz w:val="24"/>
+                <w:szCs w:val="24"/>
+              </w:rPr>
+            </w:pPr>
+          </w:p>
+        </w:tc>
+        <w:tc>
+          <w:tcPr>
+            <w:tcW w:w="3787" w:type="dxa"/>
+          </w:tcPr>
+          <w:p>
+            <w:pPr>
+              <w:cnfStyle w:val="000000000000" w:firstRow="0" w:lastRow="0" w:firstColumn="0" w:lastColumn="0" w:oddVBand="0" w:evenVBand="0" w:oddHBand="0" w:evenHBand="0" w:firstRowFirstColumn="0" w:firstRowLastColumn="0" w:lastRowFirstColumn="0" w:lastRowLastColumn="0"/>
+              <w:rPr>
+                <w:sz w:val="24"/>
+                <w:szCs w:val="24"/>
+              </w:rPr>
+            </w:pPr>
+            <w:r>
+              <w:rPr>
+                <w:sz w:val="24"/>
+                <w:szCs w:val="24"/>
+              </w:rPr>
+              <w:t>Planification du projet</w:t>
+            </w:r>
+          </w:p>
+        </w:tc>
+      </w:tr>
+      <w:tr>
+        <w:trPr>
+          <w:cnfStyle w:val="000000100000" w:firstRow="0" w:lastRow="0" w:firstColumn="0" w:lastColumn="0" w:oddVBand="0" w:evenVBand="0" w:oddHBand="1" w:evenHBand="0" w:firstRowFirstColumn="0" w:firstRowLastColumn="0" w:lastRowFirstColumn="0" w:lastRowLastColumn="0"/>
+        </w:trPr>
+        <w:tc>
+          <w:tcPr>
+            <w:cnfStyle w:val="001000000000" w:firstRow="0" w:lastRow="0" w:firstColumn="1" w:lastColumn="0" w:oddVBand="0" w:evenVBand="0" w:oddHBand="0" w:evenHBand="0" w:firstRowFirstColumn="0" w:firstRowLastColumn="0" w:lastRowFirstColumn="0" w:lastRowLastColumn="0"/>
+            <w:tcW w:w="2876" w:type="dxa"/>
+          </w:tcPr>
+          <w:p>
+            <w:pPr>
+              <w:rPr>
+                <w:sz w:val="24"/>
+                <w:szCs w:val="24"/>
+              </w:rPr>
+            </w:pPr>
+          </w:p>
+          <w:p>
+            <w:pPr>
+              <w:rPr>
+                <w:sz w:val="24"/>
+                <w:szCs w:val="24"/>
+              </w:rPr>
+            </w:pPr>
+            <w:r>
+              <w:rPr>
+                <w:sz w:val="24"/>
+                <w:szCs w:val="24"/>
+              </w:rPr>
+              <w:t>2</w:t>
+            </w:r>
+          </w:p>
+          <w:p>
+            <w:pPr>
+              <w:rPr>
+                <w:sz w:val="24"/>
+                <w:szCs w:val="24"/>
+              </w:rPr>
+            </w:pPr>
+          </w:p>
+          <w:p>
+            <w:pPr>
+              <w:rPr>
+                <w:sz w:val="24"/>
+                <w:szCs w:val="24"/>
+              </w:rPr>
+            </w:pPr>
+          </w:p>
+          <w:p>
+            <w:pPr>
+              <w:rPr>
+                <w:sz w:val="24"/>
+                <w:szCs w:val="24"/>
+              </w:rPr>
+            </w:pPr>
+          </w:p>
+          <w:p>
+            <w:pPr>
+              <w:rPr>
+                <w:sz w:val="24"/>
+                <w:szCs w:val="24"/>
+              </w:rPr>
+            </w:pPr>
+          </w:p>
+          <w:p>
+            <w:pPr>
+              <w:rPr>
+                <w:sz w:val="24"/>
+                <w:szCs w:val="24"/>
+              </w:rPr>
+            </w:pPr>
+            <w:r>
+              <w:rPr>
+                <w:sz w:val="24"/>
+                <w:szCs w:val="24"/>
+              </w:rPr>
+              <w:t xml:space="preserve"> 3 à 15</w:t>
+            </w:r>
+          </w:p>
+        </w:tc>
+        <w:tc>
+          <w:tcPr>
+            <w:tcW w:w="3787" w:type="dxa"/>
+          </w:tcPr>
+          <w:p>
+            <w:pPr>
+              <w:ind w:firstLine="708"/>
+              <w:cnfStyle w:val="000000100000" w:firstRow="0" w:lastRow="0" w:firstColumn="0" w:lastColumn="0" w:oddVBand="0" w:evenVBand="0" w:oddHBand="1" w:evenHBand="0" w:firstRowFirstColumn="0" w:firstRowLastColumn="0" w:lastRowFirstColumn="0" w:lastRowLastColumn="0"/>
+              <w:rPr>
+                <w:sz w:val="24"/>
+                <w:szCs w:val="24"/>
+              </w:rPr>
+            </w:pPr>
+          </w:p>
+          <w:p>
+            <w:pPr>
+              <w:cnfStyle w:val="000000100000" w:firstRow="0" w:lastRow="0" w:firstColumn="0" w:lastColumn="0" w:oddVBand="0" w:evenVBand="0" w:oddHBand="1" w:evenHBand="0" w:firstRowFirstColumn="0" w:firstRowLastColumn="0" w:lastRowFirstColumn="0" w:lastRowLastColumn="0"/>
+              <w:rPr>
+                <w:sz w:val="24"/>
+                <w:szCs w:val="24"/>
+              </w:rPr>
+            </w:pPr>
+            <w:r>
+              <w:rPr>
+                <w:sz w:val="24"/>
+                <w:szCs w:val="24"/>
+              </w:rPr>
+              <w:t>Analyse détaillé</w:t>
+            </w:r>
+          </w:p>
+          <w:p>
+            <w:pPr>
+              <w:cnfStyle w:val="000000100000" w:firstRow="0" w:lastRow="0" w:firstColumn="0" w:lastColumn="0" w:oddVBand="0" w:evenVBand="0" w:oddHBand="1" w:evenHBand="0" w:firstRowFirstColumn="0" w:firstRowLastColumn="0" w:lastRowFirstColumn="0" w:lastRowLastColumn="0"/>
+              <w:rPr>
+                <w:sz w:val="24"/>
+                <w:szCs w:val="24"/>
+              </w:rPr>
+            </w:pPr>
+            <w:r>
+              <w:rPr>
+                <w:sz w:val="24"/>
+                <w:szCs w:val="24"/>
+              </w:rPr>
+              <w:t>Création du projet</w:t>
+            </w:r>
+          </w:p>
+          <w:p>
+            <w:pPr>
+              <w:cnfStyle w:val="000000100000" w:firstRow="0" w:lastRow="0" w:firstColumn="0" w:lastColumn="0" w:oddVBand="0" w:evenVBand="0" w:oddHBand="1" w:evenHBand="0" w:firstRowFirstColumn="0" w:firstRowLastColumn="0" w:lastRowFirstColumn="0" w:lastRowLastColumn="0"/>
+              <w:rPr>
+                <w:sz w:val="24"/>
+                <w:szCs w:val="24"/>
+              </w:rPr>
+            </w:pPr>
+            <w:r>
+              <w:rPr>
+                <w:sz w:val="24"/>
+                <w:szCs w:val="24"/>
+              </w:rPr>
+              <w:t>Création de la BD</w:t>
+            </w:r>
+          </w:p>
+          <w:p>
+            <w:pPr>
+              <w:cnfStyle w:val="000000100000" w:firstRow="0" w:lastRow="0" w:firstColumn="0" w:lastColumn="0" w:oddVBand="0" w:evenVBand="0" w:oddHBand="1" w:evenHBand="0" w:firstRowFirstColumn="0" w:firstRowLastColumn="0" w:lastRowFirstColumn="0" w:lastRowLastColumn="0"/>
+              <w:rPr>
+                <w:sz w:val="24"/>
+                <w:szCs w:val="24"/>
+              </w:rPr>
+            </w:pPr>
+            <w:r>
+              <w:rPr>
+                <w:sz w:val="24"/>
+                <w:szCs w:val="24"/>
+              </w:rPr>
+              <w:t>Développement du site web</w:t>
+            </w:r>
+          </w:p>
+          <w:p>
+            <w:pPr>
+              <w:cnfStyle w:val="000000100000" w:firstRow="0" w:lastRow="0" w:firstColumn="0" w:lastColumn="0" w:oddVBand="0" w:evenVBand="0" w:oddHBand="1" w:evenHBand="0" w:firstRowFirstColumn="0" w:firstRowLastColumn="0" w:lastRowFirstColumn="0" w:lastRowLastColumn="0"/>
+              <w:rPr>
+                <w:sz w:val="24"/>
+                <w:szCs w:val="24"/>
+              </w:rPr>
+            </w:pPr>
+          </w:p>
+          <w:p>
+            <w:pPr>
+              <w:cnfStyle w:val="000000100000" w:firstRow="0" w:lastRow="0" w:firstColumn="0" w:lastColumn="0" w:oddVBand="0" w:evenVBand="0" w:oddHBand="1" w:evenHBand="0" w:firstRowFirstColumn="0" w:firstRowLastColumn="0" w:lastRowFirstColumn="0" w:lastRowLastColumn="0"/>
+              <w:rPr>
+                <w:sz w:val="24"/>
+                <w:szCs w:val="24"/>
+              </w:rPr>
+            </w:pPr>
+            <w:r>
+              <w:rPr>
+                <w:sz w:val="24"/>
+                <w:szCs w:val="24"/>
+              </w:rPr>
+              <w:t>Développer le site web</w:t>
+            </w:r>
+          </w:p>
+          <w:p>
+            <w:pPr>
+              <w:cnfStyle w:val="000000100000" w:firstRow="0" w:lastRow="0" w:firstColumn="0" w:lastColumn="0" w:oddVBand="0" w:evenVBand="0" w:oddHBand="1" w:evenHBand="0" w:firstRowFirstColumn="0" w:firstRowLastColumn="0" w:lastRowFirstColumn="0" w:lastRowLastColumn="0"/>
+              <w:rPr>
+                <w:sz w:val="24"/>
+                <w:szCs w:val="24"/>
+              </w:rPr>
+            </w:pPr>
+            <w:r>
+              <w:rPr>
+                <w:sz w:val="24"/>
+                <w:szCs w:val="24"/>
+              </w:rPr>
+              <w:t>Valider l’application</w:t>
+            </w:r>
+          </w:p>
+          <w:p>
+            <w:pPr>
+              <w:cnfStyle w:val="000000100000" w:firstRow="0" w:lastRow="0" w:firstColumn="0" w:lastColumn="0" w:oddVBand="0" w:evenVBand="0" w:oddHBand="1" w:evenHBand="0" w:firstRowFirstColumn="0" w:firstRowLastColumn="0" w:lastRowFirstColumn="0" w:lastRowLastColumn="0"/>
+              <w:rPr>
+                <w:sz w:val="24"/>
+                <w:szCs w:val="24"/>
+              </w:rPr>
+            </w:pPr>
+            <w:r>
+              <w:rPr>
+                <w:sz w:val="24"/>
+                <w:szCs w:val="24"/>
+              </w:rPr>
+              <w:t>Documenter l’application</w:t>
+            </w:r>
+          </w:p>
+          <w:p>
+            <w:pPr>
+              <w:cnfStyle w:val="000000100000" w:firstRow="0" w:lastRow="0" w:firstColumn="0" w:lastColumn="0" w:oddVBand="0" w:evenVBand="0" w:oddHBand="1" w:evenHBand="0" w:firstRowFirstColumn="0" w:firstRowLastColumn="0" w:lastRowFirstColumn="0" w:lastRowLastColumn="0"/>
+              <w:rPr>
+                <w:sz w:val="24"/>
+                <w:szCs w:val="24"/>
+              </w:rPr>
+            </w:pPr>
+            <w:r>
+              <w:rPr>
+                <w:sz w:val="24"/>
+                <w:szCs w:val="24"/>
+              </w:rPr>
+              <w:t>Mise en œuvre de l’application</w:t>
+            </w:r>
+          </w:p>
+        </w:tc>
+      </w:tr>
+    </w:tbl>
     <w:p>
       <w:pPr>
         <w:rPr>
@@ -1207,23 +1580,7 @@
           <w:sz w:val="24"/>
           <w:szCs w:val="24"/>
         </w:rPr>
-        <w:t xml:space="preserve">Préparations des outils (Git, </w:t>
-      </w:r>
-      <w:proofErr w:type="spellStart"/>
-      <w:r>
-        <w:rPr>
-          <w:sz w:val="24"/>
-          <w:szCs w:val="24"/>
-        </w:rPr>
-        <w:t>Trello</w:t>
-      </w:r>
-      <w:proofErr w:type="spellEnd"/>
-      <w:r>
-        <w:rPr>
-          <w:sz w:val="24"/>
-          <w:szCs w:val="24"/>
-        </w:rPr>
-        <w:t>, etc.)</w:t>
+        <w:t>Préparations des outils (Git, Trello, etc.)</w:t>
       </w:r>
     </w:p>
     <w:p>
@@ -1257,23 +1614,7 @@
           <w:sz w:val="24"/>
           <w:szCs w:val="24"/>
         </w:rPr>
-        <w:t xml:space="preserve">, </w:t>
-      </w:r>
-      <w:proofErr w:type="spellStart"/>
-      <w:r>
-        <w:rPr>
-          <w:sz w:val="24"/>
-          <w:szCs w:val="24"/>
-        </w:rPr>
-        <w:t>templates</w:t>
-      </w:r>
-      <w:proofErr w:type="spellEnd"/>
-      <w:r>
-        <w:rPr>
-          <w:sz w:val="24"/>
-          <w:szCs w:val="24"/>
-        </w:rPr>
-        <w:t>, fonctionnement générale, création des scripts de BD, etc.)</w:t>
+        <w:t>, templates, fonctionnement générale, création des scripts de BD, etc.)</w:t>
       </w:r>
     </w:p>
     <w:p>
@@ -1442,8 +1783,6 @@
           <w:szCs w:val="24"/>
         </w:rPr>
       </w:pPr>
-      <w:bookmarkStart w:id="0" w:name="_GoBack"/>
-      <w:bookmarkEnd w:id="0"/>
     </w:p>
     <w:p>
       <w:pPr>
@@ -1482,8 +1821,10 @@
           <w:sz w:val="24"/>
           <w:szCs w:val="24"/>
         </w:rPr>
-        <w:t>En conclusion, …</w:t>
-      </w:r>
+        <w:t xml:space="preserve">En conclusion, en appliquant les différentes notions vues dans nos cours de technique, nous serons en mesure de créer un site web moderne, fonctionnel et qui répond aux besoins du client pour un faible coût.  Le site permettra d’avoir des informations sur le professionnel ainsi que permettre de communiquer avec le psychologue sans afficher les informations de celui-ci. </w:t>
+      </w:r>
+      <w:bookmarkStart w:id="0" w:name="_GoBack"/>
+      <w:bookmarkEnd w:id="0"/>
     </w:p>
     <w:sectPr>
       <w:footerReference w:type="default" r:id="rId8"/>
@@ -2797,6 +3138,118 @@
       <w:vertAlign w:val="superscript"/>
     </w:rPr>
   </w:style>
+  <w:style w:type="table" w:styleId="Grilledutableau">
+    <w:name w:val="Table Grid"/>
+    <w:basedOn w:val="TableauNormal"/>
+    <w:uiPriority w:val="39"/>
+    <w:rsid w:val="00360E19"/>
+    <w:pPr>
+      <w:spacing w:after="0" w:line="240" w:lineRule="auto"/>
+    </w:pPr>
+    <w:tblPr>
+      <w:tblBorders>
+        <w:top w:val="single" w:sz="4" w:space="0" w:color="auto"/>
+        <w:left w:val="single" w:sz="4" w:space="0" w:color="auto"/>
+        <w:bottom w:val="single" w:sz="4" w:space="0" w:color="auto"/>
+        <w:right w:val="single" w:sz="4" w:space="0" w:color="auto"/>
+        <w:insideH w:val="single" w:sz="4" w:space="0" w:color="auto"/>
+        <w:insideV w:val="single" w:sz="4" w:space="0" w:color="auto"/>
+      </w:tblBorders>
+    </w:tblPr>
+  </w:style>
+  <w:style w:type="table" w:styleId="Tableausimple3">
+    <w:name w:val="Plain Table 3"/>
+    <w:basedOn w:val="TableauNormal"/>
+    <w:uiPriority w:val="43"/>
+    <w:rsid w:val="00360E19"/>
+    <w:pPr>
+      <w:spacing w:after="0" w:line="240" w:lineRule="auto"/>
+    </w:pPr>
+    <w:tblPr>
+      <w:tblStyleRowBandSize w:val="1"/>
+      <w:tblStyleColBandSize w:val="1"/>
+    </w:tblPr>
+    <w:tblStylePr w:type="firstRow">
+      <w:rPr>
+        <w:b/>
+        <w:bCs/>
+        <w:caps/>
+      </w:rPr>
+      <w:tblPr/>
+      <w:tcPr>
+        <w:tcBorders>
+          <w:bottom w:val="single" w:sz="4" w:space="0" w:color="7F7F7F" w:themeColor="text1" w:themeTint="80"/>
+        </w:tcBorders>
+      </w:tcPr>
+    </w:tblStylePr>
+    <w:tblStylePr w:type="lastRow">
+      <w:rPr>
+        <w:b/>
+        <w:bCs/>
+        <w:caps/>
+      </w:rPr>
+      <w:tblPr/>
+      <w:tcPr>
+        <w:tcBorders>
+          <w:top w:val="nil"/>
+        </w:tcBorders>
+      </w:tcPr>
+    </w:tblStylePr>
+    <w:tblStylePr w:type="firstCol">
+      <w:rPr>
+        <w:b/>
+        <w:bCs/>
+        <w:caps/>
+      </w:rPr>
+      <w:tblPr/>
+      <w:tcPr>
+        <w:tcBorders>
+          <w:right w:val="single" w:sz="4" w:space="0" w:color="7F7F7F" w:themeColor="text1" w:themeTint="80"/>
+        </w:tcBorders>
+      </w:tcPr>
+    </w:tblStylePr>
+    <w:tblStylePr w:type="lastCol">
+      <w:rPr>
+        <w:b/>
+        <w:bCs/>
+        <w:caps/>
+      </w:rPr>
+      <w:tblPr/>
+      <w:tcPr>
+        <w:tcBorders>
+          <w:left w:val="nil"/>
+        </w:tcBorders>
+      </w:tcPr>
+    </w:tblStylePr>
+    <w:tblStylePr w:type="band1Vert">
+      <w:tblPr/>
+      <w:tcPr>
+        <w:shd w:val="clear" w:color="auto" w:fill="F2F2F2" w:themeFill="background1" w:themeFillShade="F2"/>
+      </w:tcPr>
+    </w:tblStylePr>
+    <w:tblStylePr w:type="band1Horz">
+      <w:tblPr/>
+      <w:tcPr>
+        <w:shd w:val="clear" w:color="auto" w:fill="F2F2F2" w:themeFill="background1" w:themeFillShade="F2"/>
+      </w:tcPr>
+    </w:tblStylePr>
+    <w:tblStylePr w:type="neCell">
+      <w:tblPr/>
+      <w:tcPr>
+        <w:tcBorders>
+          <w:left w:val="nil"/>
+        </w:tcBorders>
+      </w:tcPr>
+    </w:tblStylePr>
+    <w:tblStylePr w:type="nwCell">
+      <w:tblPr/>
+      <w:tcPr>
+        <w:tcBorders>
+          <w:right w:val="nil"/>
+        </w:tcBorders>
+      </w:tcPr>
+    </w:tblStylePr>
+  </w:style>
 </w:styles>
 </file>
 
@@ -3066,7 +3519,7 @@
 </file>
 
 <file path=customXml/itemProps1.xml><?xml version="1.0" encoding="utf-8"?>
-<ds:datastoreItem xmlns:ds="http://schemas.openxmlformats.org/officeDocument/2006/customXml" ds:itemID="{95856E0A-C7D4-41CF-B87E-1AC6F658A523}">
+<ds:datastoreItem xmlns:ds="http://schemas.openxmlformats.org/officeDocument/2006/customXml" ds:itemID="{E60BA0EA-5D28-4D53-9475-5C972B4967D5}">
   <ds:schemaRefs>
     <ds:schemaRef ds:uri="http://schemas.openxmlformats.org/officeDocument/2006/bibliography"/>
   </ds:schemaRefs>

</xml_diff>

<commit_message>
Diagramme Use Cases et DSD
Petites corrections cahier de charges + ajout
Compte rendu semaine passée
</commit_message>
<xml_diff>
--- a/Documentation/Cahier des charges.docx
+++ b/Documentation/Cahier des charges.docx
@@ -15,8 +15,17 @@
           <w:sz w:val="28"/>
           <w:szCs w:val="28"/>
         </w:rPr>
-        <w:t>Projet de développement d'une application et asp</w:t>
-      </w:r>
+        <w:t xml:space="preserve">Projet de développement d'une application et </w:t>
+      </w:r>
+      <w:proofErr w:type="spellStart"/>
+      <w:r>
+        <w:rPr>
+          <w:sz w:val="28"/>
+          <w:szCs w:val="28"/>
+        </w:rPr>
+        <w:t>asp</w:t>
+      </w:r>
+      <w:proofErr w:type="spellEnd"/>
       <w:r>
         <w:rPr>
           <w:sz w:val="28"/>
@@ -308,7 +317,14 @@
           <w:sz w:val="24"/>
           <w:szCs w:val="24"/>
         </w:rPr>
-        <w:t>Dans le cadre du cours Projet de développement d'une application et asp</w:t>
+        <w:t>Dans le cadre du cours Projet de dévelo</w:t>
+      </w:r>
+      <w:r>
+        <w:rPr>
+          <w:sz w:val="24"/>
+          <w:szCs w:val="24"/>
+        </w:rPr>
+        <w:t>ppement d'une application et ASP</w:t>
       </w:r>
       <w:r>
         <w:rPr>
@@ -330,6 +346,13 @@
           <w:szCs w:val="24"/>
         </w:rPr>
         <w:t>), nous devons réaliser une application pour un client réel.</w:t>
+      </w:r>
+      <w:r>
+        <w:rPr>
+          <w:sz w:val="24"/>
+          <w:szCs w:val="24"/>
+        </w:rPr>
+        <w:t xml:space="preserve"> Le client est un psychologue désirant moderniser son site web présentant son cabinet de psychologie.</w:t>
       </w:r>
     </w:p>
     <w:p>
@@ -433,14 +456,85 @@
           <w:sz w:val="24"/>
           <w:szCs w:val="24"/>
         </w:rPr>
-        <w:t>Développement d’un site web moderne et propre de présentation du client et de se</w:t>
-      </w:r>
-      <w:r>
-        <w:rPr>
-          <w:sz w:val="24"/>
-          <w:szCs w:val="24"/>
-        </w:rPr>
-        <w:t>s services proposant plusieurs modules. L’élaboration d’une base de donnée en MySQL sera aussi nécessaire.</w:t>
+        <w:t>Développement</w:t>
+      </w:r>
+      <w:r>
+        <w:rPr>
+          <w:sz w:val="24"/>
+          <w:szCs w:val="24"/>
+        </w:rPr>
+        <w:t xml:space="preserve"> d’un site web moderne, propre et épuré. Ce nouveau site comprendra différents modules, contenant entre autre la présentation du cabinet de psychologie et les services proposés.</w:t>
+      </w:r>
+      <w:r>
+        <w:rPr>
+          <w:sz w:val="24"/>
+          <w:szCs w:val="24"/>
+        </w:rPr>
+        <w:t xml:space="preserve"> </w:t>
+      </w:r>
+      <w:r>
+        <w:rPr>
+          <w:sz w:val="24"/>
+          <w:szCs w:val="24"/>
+        </w:rPr>
+        <w:t>Nous essayerons aussi de faciliter la prise de rendez-vous tout en laissant le contrôle au client de son propre agenda. Enfin, nous proposerons</w:t>
+      </w:r>
+      <w:r>
+        <w:rPr>
+          <w:sz w:val="24"/>
+          <w:szCs w:val="24"/>
+        </w:rPr>
+        <w:t xml:space="preserve"> au client</w:t>
+      </w:r>
+      <w:r>
+        <w:rPr>
+          <w:sz w:val="24"/>
+          <w:szCs w:val="24"/>
+        </w:rPr>
+        <w:t xml:space="preserve"> une solution de vidéo-conférence en ligne.</w:t>
+      </w:r>
+    </w:p>
+    <w:p>
+      <w:pPr>
+        <w:rPr>
+          <w:sz w:val="24"/>
+          <w:szCs w:val="24"/>
+        </w:rPr>
+      </w:pPr>
+      <w:r>
+        <w:rPr>
+          <w:sz w:val="24"/>
+          <w:szCs w:val="24"/>
+        </w:rPr>
+        <w:t>L’élaboration d’une base de donnée</w:t>
+      </w:r>
+      <w:r>
+        <w:rPr>
+          <w:sz w:val="24"/>
+          <w:szCs w:val="24"/>
+        </w:rPr>
+        <w:t>s</w:t>
+      </w:r>
+      <w:r>
+        <w:rPr>
+          <w:sz w:val="24"/>
+          <w:szCs w:val="24"/>
+        </w:rPr>
+        <w:t xml:space="preserve"> en MySQL sera aussi nécessaire afin de retenir diverses informations importantes</w:t>
+      </w:r>
+      <w:r>
+        <w:rPr>
+          <w:sz w:val="24"/>
+          <w:szCs w:val="24"/>
+        </w:rPr>
+        <w:t xml:space="preserve"> a la gestion du site web</w:t>
+      </w:r>
+      <w:r>
+        <w:rPr>
+          <w:sz w:val="24"/>
+          <w:szCs w:val="24"/>
+        </w:rPr>
+        <w:t>.</w:t>
       </w:r>
       <w:r>
         <w:rPr>
@@ -486,6 +580,13 @@
           <w:szCs w:val="24"/>
         </w:rPr>
         <w:t xml:space="preserve"> contenant un système simple de module activable</w:t>
+      </w:r>
+      <w:r>
+        <w:rPr>
+          <w:sz w:val="24"/>
+          <w:szCs w:val="24"/>
+        </w:rPr>
+        <w:t xml:space="preserve"> et désactivable</w:t>
       </w:r>
       <w:r>
         <w:rPr>
@@ -535,7 +636,51 @@
           <w:sz w:val="24"/>
           <w:szCs w:val="24"/>
         </w:rPr>
-        <w:t>Présentation des informations général ainsi que les services offerts</w:t>
+        <w:t>Module de p</w:t>
+      </w:r>
+      <w:r>
+        <w:rPr>
+          <w:sz w:val="24"/>
+          <w:szCs w:val="24"/>
+        </w:rPr>
+        <w:t xml:space="preserve">résentation des </w:t>
+      </w:r>
+      <w:r>
+        <w:rPr>
+          <w:sz w:val="24"/>
+          <w:szCs w:val="24"/>
+        </w:rPr>
+        <w:t>informations g</w:t>
+      </w:r>
+      <w:bookmarkStart w:id="0" w:name="_GoBack"/>
+      <w:bookmarkEnd w:id="0"/>
+      <w:r>
+        <w:rPr>
+          <w:sz w:val="24"/>
+          <w:szCs w:val="24"/>
+        </w:rPr>
+        <w:t>énéral</w:t>
+      </w:r>
+      <w:r>
+        <w:rPr>
+          <w:sz w:val="24"/>
+          <w:szCs w:val="24"/>
+        </w:rPr>
+        <w:t>es</w:t>
+      </w:r>
+      <w:r>
+        <w:rPr>
+          <w:sz w:val="24"/>
+          <w:szCs w:val="24"/>
+        </w:rPr>
+        <w:t xml:space="preserve"> ainsi que d</w:t>
+      </w:r>
+      <w:r>
+        <w:rPr>
+          <w:sz w:val="24"/>
+          <w:szCs w:val="24"/>
+        </w:rPr>
+        <w:t>es services offerts</w:t>
       </w:r>
     </w:p>
     <w:p>
@@ -555,7 +700,35 @@
           <w:sz w:val="24"/>
           <w:szCs w:val="24"/>
         </w:rPr>
-        <w:t>Présentations des informations de contact (courriel, etc.)</w:t>
+        <w:t>Module de p</w:t>
+      </w:r>
+      <w:r>
+        <w:rPr>
+          <w:sz w:val="24"/>
+          <w:szCs w:val="24"/>
+        </w:rPr>
+        <w:t>résentation</w:t>
+      </w:r>
+      <w:r>
+        <w:rPr>
+          <w:sz w:val="24"/>
+          <w:szCs w:val="24"/>
+        </w:rPr>
+        <w:t xml:space="preserve"> des informations de contact (</w:t>
+      </w:r>
+      <w:r>
+        <w:rPr>
+          <w:sz w:val="24"/>
+          <w:szCs w:val="24"/>
+        </w:rPr>
+        <w:t>formulaire</w:t>
+      </w:r>
+      <w:r>
+        <w:rPr>
+          <w:sz w:val="24"/>
+          <w:szCs w:val="24"/>
+        </w:rPr>
+        <w:t>)</w:t>
       </w:r>
     </w:p>
     <w:p>
@@ -575,7 +748,7 @@
           <w:sz w:val="24"/>
           <w:szCs w:val="24"/>
         </w:rPr>
-        <w:t>Gestion des utilisateurs (inscription, modification et suppression)</w:t>
+        <w:t>Module de présentation de liens vers des ressources utiles</w:t>
       </w:r>
     </w:p>
     <w:p>
@@ -595,14 +768,14 @@
           <w:sz w:val="24"/>
           <w:szCs w:val="24"/>
         </w:rPr>
-        <w:t>Module de pr</w:t>
-      </w:r>
-      <w:r>
-        <w:rPr>
-          <w:sz w:val="24"/>
-          <w:szCs w:val="24"/>
-        </w:rPr>
-        <w:t>ésentation de liens vers des ressources utiles</w:t>
+        <w:t>Module de dépôt de document accessi</w:t>
+      </w:r>
+      <w:r>
+        <w:rPr>
+          <w:sz w:val="24"/>
+          <w:szCs w:val="24"/>
+        </w:rPr>
+        <w:t>ble à tous. (Téléchargement PDF)</w:t>
       </w:r>
     </w:p>
     <w:p>
@@ -622,14 +795,7 @@
           <w:sz w:val="24"/>
           <w:szCs w:val="24"/>
         </w:rPr>
-        <w:t>Module de d</w:t>
-      </w:r>
-      <w:r>
-        <w:rPr>
-          <w:sz w:val="24"/>
-          <w:szCs w:val="24"/>
-        </w:rPr>
-        <w:t>épôt de document accessible à tous. (Téléchargement PDF)</w:t>
+        <w:t>Gestion des utilisateurs (inscription, modification et suppression)</w:t>
       </w:r>
     </w:p>
     <w:p>
@@ -649,7 +815,14 @@
           <w:sz w:val="24"/>
           <w:szCs w:val="24"/>
         </w:rPr>
-        <w:t>Envois d’email de confirmation d’inscription</w:t>
+        <w:t>Envoi</w:t>
+      </w:r>
+      <w:r>
+        <w:rPr>
+          <w:sz w:val="24"/>
+          <w:szCs w:val="24"/>
+        </w:rPr>
+        <w:t xml:space="preserve"> d’email de confirmation d’inscription</w:t>
       </w:r>
     </w:p>
     <w:p>
@@ -669,14 +842,21 @@
           <w:sz w:val="24"/>
           <w:szCs w:val="24"/>
         </w:rPr>
-        <w:t xml:space="preserve">Module </w:t>
-      </w:r>
-      <w:r>
-        <w:rPr>
-          <w:sz w:val="24"/>
-          <w:szCs w:val="24"/>
-        </w:rPr>
-        <w:t>d’envois automatique d’email lors de l’ajout de document PDF</w:t>
+        <w:t>Envoi</w:t>
+      </w:r>
+      <w:r>
+        <w:rPr>
+          <w:sz w:val="24"/>
+          <w:szCs w:val="24"/>
+        </w:rPr>
+        <w:t xml:space="preserve"> automatique d’email lors de l’ajout de document PDF</w:t>
+      </w:r>
+      <w:r>
+        <w:rPr>
+          <w:sz w:val="24"/>
+          <w:szCs w:val="24"/>
+        </w:rPr>
+        <w:t xml:space="preserve"> (abonnement)</w:t>
       </w:r>
     </w:p>
     <w:p>
@@ -696,7 +876,14 @@
           <w:sz w:val="24"/>
           <w:szCs w:val="24"/>
         </w:rPr>
-        <w:t>Envois d’email de rappel quelque jours avant un rendez-vous</w:t>
+        <w:t>Envoi</w:t>
+      </w:r>
+      <w:r>
+        <w:rPr>
+          <w:sz w:val="24"/>
+          <w:szCs w:val="24"/>
+        </w:rPr>
+        <w:t xml:space="preserve"> d’email de rappel quelque jours avant un rendez-vous</w:t>
       </w:r>
     </w:p>
     <w:p>
@@ -716,7 +903,14 @@
           <w:sz w:val="24"/>
           <w:szCs w:val="24"/>
         </w:rPr>
-        <w:t xml:space="preserve">Proposé une solution pour la </w:t>
+        <w:t>Proposer</w:t>
+      </w:r>
+      <w:r>
+        <w:rPr>
+          <w:sz w:val="24"/>
+          <w:szCs w:val="24"/>
+        </w:rPr>
+        <w:t xml:space="preserve"> une solution pour la </w:t>
       </w:r>
       <w:r>
         <w:rPr>
@@ -743,7 +937,21 @@
           <w:sz w:val="24"/>
           <w:szCs w:val="24"/>
         </w:rPr>
-        <w:t>Activation et désactivation des modules</w:t>
+        <w:t xml:space="preserve">Activation et désactivation des </w:t>
+      </w:r>
+      <w:r>
+        <w:rPr>
+          <w:sz w:val="24"/>
+          <w:szCs w:val="24"/>
+        </w:rPr>
+        <w:t xml:space="preserve"> différents </w:t>
+      </w:r>
+      <w:r>
+        <w:rPr>
+          <w:sz w:val="24"/>
+          <w:szCs w:val="24"/>
+        </w:rPr>
+        <w:t>modules</w:t>
       </w:r>
       <w:r>
         <w:rPr>
@@ -787,7 +995,14 @@
           <w:sz w:val="24"/>
           <w:szCs w:val="24"/>
         </w:rPr>
-        <w:t>Site séparer en deux sections : section client et section administrative.</w:t>
+        <w:t>Site séparé</w:t>
+      </w:r>
+      <w:r>
+        <w:rPr>
+          <w:sz w:val="24"/>
+          <w:szCs w:val="24"/>
+        </w:rPr>
+        <w:t xml:space="preserve"> en deux sections : section client et section administrative.</w:t>
       </w:r>
     </w:p>
     <w:p>
@@ -861,6 +1076,21 @@
           <w:sz w:val="24"/>
           <w:szCs w:val="24"/>
         </w:rPr>
+        <w:t xml:space="preserve"> (via le formulaire de contact, toute information telles que l’email ou le numéro de téléphone de Jean-</w:t>
+      </w:r>
+      <w:r>
+        <w:rPr>
+          <w:sz w:val="24"/>
+          <w:szCs w:val="24"/>
+        </w:rPr>
+        <w:lastRenderedPageBreak/>
+        <w:t>Marc Guay ne sera pas visible par les utilisateurs)</w:t>
+      </w:r>
+      <w:r>
+        <w:rPr>
+          <w:sz w:val="24"/>
+          <w:szCs w:val="24"/>
+        </w:rPr>
         <w:br/>
       </w:r>
     </w:p>
@@ -902,7 +1132,6 @@
           <w:sz w:val="28"/>
           <w:szCs w:val="28"/>
         </w:rPr>
-        <w:lastRenderedPageBreak/>
         <w:t>Contraintes</w:t>
       </w:r>
     </w:p>
@@ -1560,7 +1789,21 @@
           <w:sz w:val="24"/>
           <w:szCs w:val="24"/>
         </w:rPr>
-        <w:t>Analyse détaillé du projet</w:t>
+        <w:t>Analyse détaillé</w:t>
+      </w:r>
+      <w:r>
+        <w:rPr>
+          <w:sz w:val="24"/>
+          <w:szCs w:val="24"/>
+        </w:rPr>
+        <w:t>e</w:t>
+      </w:r>
+      <w:r>
+        <w:rPr>
+          <w:sz w:val="24"/>
+          <w:szCs w:val="24"/>
+        </w:rPr>
+        <w:t xml:space="preserve"> du projet</w:t>
       </w:r>
     </w:p>
     <w:p>
@@ -1580,7 +1823,23 @@
           <w:sz w:val="24"/>
           <w:szCs w:val="24"/>
         </w:rPr>
-        <w:t>Préparations des outils (Git, Trello, etc.)</w:t>
+        <w:t xml:space="preserve">Préparations des outils (Git, </w:t>
+      </w:r>
+      <w:proofErr w:type="spellStart"/>
+      <w:r>
+        <w:rPr>
+          <w:sz w:val="24"/>
+          <w:szCs w:val="24"/>
+        </w:rPr>
+        <w:t>Trello</w:t>
+      </w:r>
+      <w:proofErr w:type="spellEnd"/>
+      <w:r>
+        <w:rPr>
+          <w:sz w:val="24"/>
+          <w:szCs w:val="24"/>
+        </w:rPr>
+        <w:t>, etc.)</w:t>
       </w:r>
     </w:p>
     <w:p>
@@ -1614,7 +1873,23 @@
           <w:sz w:val="24"/>
           <w:szCs w:val="24"/>
         </w:rPr>
-        <w:t>, templates, fonctionnement générale, création des scripts de BD, etc.)</w:t>
+        <w:t xml:space="preserve">, </w:t>
+      </w:r>
+      <w:proofErr w:type="spellStart"/>
+      <w:r>
+        <w:rPr>
+          <w:sz w:val="24"/>
+          <w:szCs w:val="24"/>
+        </w:rPr>
+        <w:t>templates</w:t>
+      </w:r>
+      <w:proofErr w:type="spellEnd"/>
+      <w:r>
+        <w:rPr>
+          <w:sz w:val="24"/>
+          <w:szCs w:val="24"/>
+        </w:rPr>
+        <w:t>, fonctionnement générale, création des scripts de BD, etc.)</w:t>
       </w:r>
     </w:p>
     <w:p>
@@ -1695,6 +1970,13 @@
           <w:sz w:val="24"/>
           <w:szCs w:val="24"/>
         </w:rPr>
+        <w:t xml:space="preserve"> du site web</w:t>
+      </w:r>
+      <w:r>
+        <w:rPr>
+          <w:sz w:val="24"/>
+          <w:szCs w:val="24"/>
+        </w:rPr>
         <w:br/>
       </w:r>
     </w:p>
@@ -1823,8 +2105,6 @@
         </w:rPr>
         <w:t xml:space="preserve">En conclusion, en appliquant les différentes notions vues dans nos cours de technique, nous serons en mesure de créer un site web moderne, fonctionnel et qui répond aux besoins du client pour un faible coût.  Le site permettra d’avoir des informations sur le professionnel ainsi que permettre de communiquer avec le psychologue sans afficher les informations de celui-ci. </w:t>
       </w:r>
-      <w:bookmarkStart w:id="0" w:name="_GoBack"/>
-      <w:bookmarkEnd w:id="0"/>
     </w:p>
     <w:sectPr>
       <w:footerReference w:type="default" r:id="rId8"/>
@@ -3519,7 +3799,7 @@
 </file>
 
 <file path=customXml/itemProps1.xml><?xml version="1.0" encoding="utf-8"?>
-<ds:datastoreItem xmlns:ds="http://schemas.openxmlformats.org/officeDocument/2006/customXml" ds:itemID="{E60BA0EA-5D28-4D53-9475-5C972B4967D5}">
+<ds:datastoreItem xmlns:ds="http://schemas.openxmlformats.org/officeDocument/2006/customXml" ds:itemID="{4D606101-EBA9-4F73-B233-F1FEEC996A82}">
   <ds:schemaRefs>
     <ds:schemaRef ds:uri="http://schemas.openxmlformats.org/officeDocument/2006/bibliography"/>
   </ds:schemaRefs>

</xml_diff>